<commit_message>
Initial commit of courseera final assignment markdown file
</commit_message>
<xml_diff>
--- a/datasciencecourseeramarkdown.docx
+++ b/datasciencecourseeramarkdown.docx
@@ -24,6 +24,17 @@
       </w:pPr>
       <w:r>
         <w:t xml:space="preserve">7/8/2020</w:t>
+      </w:r>
+    </w:p>
+    <w:p>
+      <w:pPr>
+        <w:pStyle w:val="FirstParagraph"/>
+      </w:pPr>
+      <w:r>
+        <w:rPr>
+          <w:rStyle w:val="VerbatimChar"/>
+        </w:rPr>
+        <w:t xml:space="preserve">{r setup, include=FALSE} knitr::opts_chunk$set(echo = TRUE)</w:t>
       </w:r>
     </w:p>
     <w:p>

</xml_diff>